<commit_message>
Updates on slides and script
</commit_message>
<xml_diff>
--- a/06.Presentation/Script_LM.docx
+++ b/06.Presentation/Script_LM.docx
@@ -9,7 +9,40 @@
     </w:p>
     <w:p>
       <w:r>
-        <w:t>The first step was importing a clean and complete dataset that was used in the research paper we are comparing our results to. The data</w:t>
+        <w:t xml:space="preserve">The first step was importing a clean and complete dataset that was used in the research paper we are comparing our results to. </w:t>
+      </w:r>
+      <w:r>
+        <w:t>It is worth noting that during</w:t>
+      </w:r>
+      <w:r>
+        <w:t xml:space="preserve"> the initial data exploration</w:t>
+      </w:r>
+      <w:r>
+        <w:t>,</w:t>
+      </w:r>
+      <w:r>
+        <w:t xml:space="preserve"> </w:t>
+      </w:r>
+      <w:r>
+        <w:t xml:space="preserve">we </w:t>
+      </w:r>
+      <w:r>
+        <w:t xml:space="preserve">did </w:t>
+      </w:r>
+      <w:r>
+        <w:t>observe</w:t>
+      </w:r>
+      <w:r>
+        <w:t xml:space="preserve"> a skewed class distribution</w:t>
+      </w:r>
+      <w:r>
+        <w:t xml:space="preserve"> in the target feature. </w:t>
+      </w:r>
+      <w:r>
+        <w:t>Following the data importation and exploration the</w:t>
+      </w:r>
+      <w:r>
+        <w:t xml:space="preserve"> data</w:t>
       </w:r>
       <w:r>
         <w:t>set</w:t>

</xml_diff>